<commit_message>
-add feature search product
</commit_message>
<xml_diff>
--- a/srs.docx
+++ b/srs.docx
@@ -1131,7 +1131,9 @@
       </w:pPr>
       <w:r>
         <w:rPr/>
-        <w:t>(4)  last step to run project.</w:t>
+        <w:t xml:space="preserve">(4)  last step </w:t>
+        <w:tab/>
+        <w:t xml:space="preserve"> run project.</w:t>
       </w:r>
     </w:p>
     <w:p>

</xml_diff>